<commit_message>
Switch between patrol and chase.
Need to go to the last known position next
</commit_message>
<xml_diff>
--- a/Artificial Intelligence/AI Enemy.docx
+++ b/Artificial Intelligence/AI Enemy.docx
@@ -77,7 +77,15 @@
         <w:ind w:left="0" w:right="-21" w:firstLine="0"/>
       </w:pPr>
       <w:r>
-        <w:t>Create a new character (Name it AI Enemy)</w:t>
+        <w:t xml:space="preserve">Create a new character (Name </w:t>
+      </w:r>
+      <w:proofErr w:type="gramStart"/>
+      <w:r>
+        <w:t>it</w:t>
+      </w:r>
+      <w:proofErr w:type="gramEnd"/>
+      <w:r>
+        <w:t xml:space="preserve"> AI Enemy)</w:t>
       </w:r>
     </w:p>
     <w:p>
@@ -101,10 +109,7 @@
         <w:ind w:left="0" w:right="-21" w:firstLine="0"/>
       </w:pPr>
       <w:r>
-        <w:t>Add Thirdperson Anim B</w:t>
-      </w:r>
-      <w:r>
-        <w:t>P</w:t>
+        <w:t>Add Thirdperson Anim BP</w:t>
       </w:r>
     </w:p>
     <w:p>
@@ -225,10 +230,15 @@
         <w:ind w:left="0" w:right="-21" w:firstLine="0"/>
       </w:pPr>
       <w:r>
-        <w:t>Ope</w:t>
-      </w:r>
-      <w:r>
-        <w:t>n Behaviour Tree (it is a decision making tree)</w:t>
+        <w:t xml:space="preserve">Open Behaviour Tree (it is a </w:t>
+      </w:r>
+      <w:proofErr w:type="gramStart"/>
+      <w:r>
+        <w:t>decision making</w:t>
+      </w:r>
+      <w:proofErr w:type="gramEnd"/>
+      <w:r>
+        <w:t xml:space="preserve"> tree)</w:t>
       </w:r>
     </w:p>
     <w:p>
@@ -252,7 +262,15 @@
         <w:ind w:left="0" w:right="-21" w:firstLine="0"/>
       </w:pPr>
       <w:r>
-        <w:t>Selector selects  and sequence play in sequence</w:t>
+        <w:t xml:space="preserve">Selector </w:t>
+      </w:r>
+      <w:proofErr w:type="gramStart"/>
+      <w:r>
+        <w:t>selects  and</w:t>
+      </w:r>
+      <w:proofErr w:type="gramEnd"/>
+      <w:r>
+        <w:t xml:space="preserve"> sequence play in sequence</w:t>
       </w:r>
     </w:p>
     <w:p>
@@ -288,10 +306,15 @@
         <w:ind w:left="0" w:right="-21" w:firstLine="0"/>
       </w:pPr>
       <w:r>
-        <w:t>Drag in nav mesh bound volume in to scene</w:t>
-      </w:r>
-      <w:r>
-        <w:t>(scale and hit p to show)</w:t>
+        <w:t xml:space="preserve">Drag in nav mesh bound volume in to </w:t>
+      </w:r>
+      <w:proofErr w:type="gramStart"/>
+      <w:r>
+        <w:t>scene(</w:t>
+      </w:r>
+      <w:proofErr w:type="gramEnd"/>
+      <w:r>
+        <w:t>scale and hit p to show)</w:t>
       </w:r>
     </w:p>
     <w:p>
@@ -400,7 +423,15 @@
         <w:ind w:left="0" w:right="-21" w:firstLine="0"/>
       </w:pPr>
       <w:r>
-        <w:t>Create new variable of type BlackboardKeySelector, Name it Vector.</w:t>
+        <w:t xml:space="preserve">Create new variable of type BlackboardKeySelector, Name </w:t>
+      </w:r>
+      <w:proofErr w:type="gramStart"/>
+      <w:r>
+        <w:t>it</w:t>
+      </w:r>
+      <w:proofErr w:type="gramEnd"/>
+      <w:r>
+        <w:t xml:space="preserve"> Vector.</w:t>
       </w:r>
     </w:p>
     <w:p>
@@ -559,22 +590,27 @@
         <w:ind w:left="0" w:right="-21" w:firstLine="0"/>
       </w:pPr>
       <w:r>
-        <w:t>Compile and the character should run to Random locatio</w:t>
-      </w:r>
-      <w:r>
-        <w:t>ns in the level.</w:t>
-      </w:r>
-    </w:p>
-    <w:p>
-      <w:pPr>
-        <w:numPr>
-          <w:ilvl w:val="0"/>
-          <w:numId w:val="1"/>
-        </w:numPr>
-        <w:ind w:left="0" w:right="-21" w:firstLine="0"/>
-      </w:pPr>
-      <w:r>
-        <w:t xml:space="preserve">To avoid snap rotation of the character do the following </w:t>
+        <w:t>Compile and the character should run to Random locations in the level.</w:t>
+      </w:r>
+    </w:p>
+    <w:p>
+      <w:pPr>
+        <w:numPr>
+          <w:ilvl w:val="0"/>
+          <w:numId w:val="1"/>
+        </w:numPr>
+        <w:ind w:left="0" w:right="-21" w:firstLine="0"/>
+      </w:pPr>
+      <w:r>
+        <w:t xml:space="preserve">To avoid snap rotation of the </w:t>
+      </w:r>
+      <w:proofErr w:type="gramStart"/>
+      <w:r>
+        <w:t>character</w:t>
+      </w:r>
+      <w:proofErr w:type="gramEnd"/>
+      <w:r>
+        <w:t xml:space="preserve"> do the following </w:t>
       </w:r>
     </w:p>
     <w:p>
@@ -622,10 +658,7 @@
         <w:ind w:left="0" w:right="-21" w:firstLine="0"/>
       </w:pPr>
       <w:r>
-        <w:t>Create an</w:t>
-      </w:r>
-      <w:r>
-        <w:t>other sequence Chase Player.</w:t>
+        <w:t>Create another sequence Chase Player.</w:t>
       </w:r>
     </w:p>
     <w:p>
@@ -747,7 +780,15 @@
         <w:ind w:left="0" w:right="-21" w:firstLine="0"/>
       </w:pPr>
       <w:r>
-        <w:t>Add the task in Behaviour Tree under new sequence  as follows</w:t>
+        <w:t xml:space="preserve">Add the task in Behaviour Tree under new </w:t>
+      </w:r>
+      <w:proofErr w:type="gramStart"/>
+      <w:r>
+        <w:t>sequence  as</w:t>
+      </w:r>
+      <w:proofErr w:type="gramEnd"/>
+      <w:r>
+        <w:t xml:space="preserve"> follows</w:t>
       </w:r>
     </w:p>
     <w:p>
@@ -808,7 +849,15 @@
         <w:ind w:left="0" w:right="-21" w:firstLine="0"/>
       </w:pPr>
       <w:r>
-        <w:t>To decide if the enemy has found the player we need a boolean (to switch between 2 sequences)</w:t>
+        <w:t xml:space="preserve">To decide if the enemy has found the </w:t>
+      </w:r>
+      <w:proofErr w:type="gramStart"/>
+      <w:r>
+        <w:t>player</w:t>
+      </w:r>
+      <w:proofErr w:type="gramEnd"/>
+      <w:r>
+        <w:t xml:space="preserve"> we need a boolean (to switch between 2 sequences)</w:t>
       </w:r>
     </w:p>
     <w:p>
@@ -832,10 +881,7 @@
         <w:ind w:left="0" w:right="-21" w:firstLine="0"/>
       </w:pPr>
       <w:r>
-        <w:t xml:space="preserve">Now we </w:t>
-      </w:r>
-      <w:r>
-        <w:t>will give the sequences a decorator. (which decides if we want to go to the sequence)</w:t>
+        <w:t>Now we will give the sequences a decorator. (which decides if we want to go to the sequence)</w:t>
       </w:r>
     </w:p>
     <w:p>
@@ -882,11 +928,13 @@
         </w:numPr>
         <w:ind w:left="0" w:right="-21" w:firstLine="0"/>
       </w:pPr>
-      <w:r>
-        <w:t>Basically it says</w:t>
-      </w:r>
-      <w:r>
-        <w:t xml:space="preserve"> if blackboard key "can see player" is not set, only then do the sequence.</w:t>
+      <w:proofErr w:type="gramStart"/>
+      <w:r>
+        <w:t>Basically</w:t>
+      </w:r>
+      <w:proofErr w:type="gramEnd"/>
+      <w:r>
+        <w:t xml:space="preserve"> it says if blackboard key "can see player" is not set, only then do the sequence.</w:t>
       </w:r>
     </w:p>
     <w:p>
@@ -984,10 +1032,7 @@
         <w:ind w:left="0" w:right="-21" w:firstLine="0"/>
       </w:pPr>
       <w:r>
-        <w:t>For that go to AIControlle</w:t>
-      </w:r>
-      <w:r>
-        <w:t>r and add a component AIPerception</w:t>
+        <w:t>For that go to AIController and add a component AIPerception</w:t>
       </w:r>
     </w:p>
     <w:p>
@@ -1085,10 +1130,7 @@
         <w:ind w:left="0" w:right="-21" w:firstLine="0"/>
       </w:pPr>
       <w:r>
-        <w:t>Now go to Player Character and add "AIPerceptionStimuliSource" c</w:t>
-      </w:r>
-      <w:r>
-        <w:t>omponent.</w:t>
+        <w:t>Now go to Player Character and add "AIPerceptionStimuliSource" component.</w:t>
       </w:r>
     </w:p>
     <w:p>
@@ -1186,10 +1228,7 @@
         <w:ind w:left="708" w:right="-21" w:hanging="708"/>
       </w:pPr>
       <w:r>
-        <w:t>Now Go to AIPlayerController and select AIPerception and right click and search "OnTargetPerceptionUpdate" then add the following B</w:t>
-      </w:r>
-      <w:r>
-        <w:t xml:space="preserve">Ps </w:t>
+        <w:t xml:space="preserve">Now Go to AIPlayerController and select AIPerception and right click and search "OnTargetPerceptionUpdate" then add the following BPs </w:t>
       </w:r>
     </w:p>
     <w:p>
@@ -1250,7 +1289,15 @@
         <w:ind w:left="0" w:right="-21" w:firstLine="0"/>
       </w:pPr>
       <w:r>
-        <w:t>Compile and run and when ever the enemy sees the player it will follow.</w:t>
+        <w:t xml:space="preserve">Compile and run and when ever the enemy </w:t>
+      </w:r>
+      <w:proofErr w:type="gramStart"/>
+      <w:r>
+        <w:t>sees</w:t>
+      </w:r>
+      <w:proofErr w:type="gramEnd"/>
+      <w:r>
+        <w:t xml:space="preserve"> the player it will follow.</w:t>
       </w:r>
     </w:p>
     <w:p>
@@ -1323,10 +1370,7 @@
         <w:ind w:left="0" w:right="-21" w:firstLine="0"/>
       </w:pPr>
       <w:r>
-        <w:t>For that create a new Actor class and name it Patr</w:t>
-      </w:r>
-      <w:r>
-        <w:t>olPath.</w:t>
+        <w:t>For that create a new Actor class and name it PatrolPath.</w:t>
       </w:r>
     </w:p>
     <w:p>
@@ -1362,10 +1406,7 @@
         <w:ind w:left="708" w:right="-21" w:hanging="708"/>
       </w:pPr>
       <w:r>
-        <w:t>Drag and drop the actor in the level and while it is selected on details panel add elements. You can select the 3D representation of t</w:t>
-      </w:r>
-      <w:r>
-        <w:t>he vector in level and move it.</w:t>
+        <w:t>Drag and drop the actor in the level and while it is selected on details panel add elements. You can select the 3D representation of the vector in level and move it.</w:t>
       </w:r>
     </w:p>
     <w:p>
@@ -1499,10 +1540,7 @@
         <w:ind w:left="0" w:right="-21" w:firstLine="0"/>
       </w:pPr>
       <w:r>
-        <w:t>Make the variable instance editable. Compile and save</w:t>
-      </w:r>
-      <w:r>
-        <w:t>.</w:t>
+        <w:t>Make the variable instance editable. Compile and save.</w:t>
       </w:r>
     </w:p>
     <w:p>
@@ -1517,9 +1555,6 @@
         <w:t xml:space="preserve">Now go to the world and select the Enemy </w:t>
       </w:r>
       <w:r>
-        <w:rPr>
-          <w:lang w:val="en-NZ"/>
-        </w:rPr>
         <w:t>C</w:t>
       </w:r>
       <w:r>
@@ -1546,9 +1581,14 @@
         </w:numPr>
         <w:ind w:left="0" w:right="-21" w:firstLine="0"/>
       </w:pPr>
+      <w:proofErr w:type="gramStart"/>
       <w:r>
         <w:lastRenderedPageBreak/>
-        <w:t>So go to BB and create 2 variables PatrolPathVector and PatrolPathIndex</w:t>
+        <w:t>So</w:t>
+      </w:r>
+      <w:proofErr w:type="gramEnd"/>
+      <w:r>
+        <w:t xml:space="preserve"> go to BB and create 2 variables PatrolPathVector and PatrolPathIndex</w:t>
       </w:r>
     </w:p>
     <w:p>
@@ -1566,59 +1606,45 @@
         <w:t xml:space="preserve">Go to BT and add </w:t>
       </w:r>
       <w:r>
-        <w:rPr>
-          <w:lang w:val="en-NZ"/>
-        </w:rPr>
         <w:t>2</w:t>
       </w:r>
       <w:r>
-        <w:t xml:space="preserve"> new task and go to content browser and rename it “Find</w:t>
-      </w:r>
-      <w:r>
-        <w:t>Path</w:t>
-      </w:r>
-      <w:r>
-        <w:t>Point”</w:t>
-      </w:r>
-      <w:r>
-        <w:rPr>
-          <w:lang w:val="en-NZ"/>
-        </w:rPr>
-        <w:t xml:space="preserve"> and  “</w:t>
+        <w:t xml:space="preserve"> new task and go to content browser and rename it “</w:t>
       </w:r>
       <w:proofErr w:type="spellStart"/>
       <w:r>
-        <w:rPr>
-          <w:lang w:val="en-NZ"/>
-        </w:rPr>
+        <w:t>FindPathPoint</w:t>
+      </w:r>
+      <w:proofErr w:type="spellEnd"/>
+      <w:r>
+        <w:t>”</w:t>
+      </w:r>
+      <w:r>
+        <w:t xml:space="preserve"> </w:t>
+      </w:r>
+      <w:proofErr w:type="gramStart"/>
+      <w:r>
+        <w:t>and  “</w:t>
+      </w:r>
+      <w:proofErr w:type="spellStart"/>
+      <w:proofErr w:type="gramEnd"/>
+      <w:r>
         <w:t>IncrementPathIndex</w:t>
       </w:r>
       <w:proofErr w:type="spellEnd"/>
       <w:r>
-        <w:rPr>
-          <w:lang w:val="en-NZ"/>
-        </w:rPr>
         <w:t xml:space="preserve">”. </w:t>
       </w:r>
       <w:r>
-        <w:rPr>
-          <w:lang w:val="en-NZ"/>
-        </w:rPr>
         <w:t xml:space="preserve"> </w:t>
       </w:r>
       <w:proofErr w:type="spellStart"/>
       <w:r>
-        <w:rPr>
-          <w:lang w:val="en-NZ"/>
-        </w:rPr>
-        <w:t>FindPathPoint will find</w:t>
+        <w:t>FindPathPoint</w:t>
       </w:r>
       <w:proofErr w:type="spellEnd"/>
       <w:r>
-        <w:rPr>
-          <w:lang w:val="en-NZ"/>
-        </w:rPr>
-        <w:t xml:space="preserve"> the location of the path point in the array and set its location to for the character to move. And Increment path Index will increment the index value </w:t>
+        <w:t xml:space="preserve"> will find the location of the path point in the array and set its location to for the character to move. And Increment path Index will increment the index value </w:t>
       </w:r>
     </w:p>
     <w:p>
@@ -1633,9 +1659,6 @@
         <w:ind w:left="709" w:right="-21" w:hanging="709"/>
       </w:pPr>
       <w:r>
-        <w:rPr>
-          <w:lang w:val="en-NZ"/>
-        </w:rPr>
         <w:t>Add both tasks to the Behaviour Tree</w:t>
       </w:r>
     </w:p>
@@ -1655,10 +1678,10 @@
           <w:noProof/>
         </w:rPr>
         <w:drawing>
-          <wp:inline distT="0" distB="0" distL="0" distR="0" wp14:anchorId="6EDA7E74" wp14:editId="0BD70C89">
-            <wp:extent cx="6662420" cy="3227070"/>
-            <wp:effectExtent l="0" t="0" r="5080" b="0"/>
-            <wp:docPr id="18" name="Picture 18"/>
+          <wp:inline distT="0" distB="0" distL="0" distR="0" wp14:anchorId="74D247FF" wp14:editId="09ABFEDA">
+            <wp:extent cx="4762005" cy="3044561"/>
+            <wp:effectExtent l="0" t="0" r="635" b="3810"/>
+            <wp:docPr id="21" name="Picture 21"/>
             <wp:cNvGraphicFramePr>
               <a:graphicFrameLocks xmlns:a="http://schemas.openxmlformats.org/drawingml/2006/main" noChangeAspect="1"/>
             </wp:cNvGraphicFramePr>
@@ -1678,7 +1701,7 @@
                   <pic:spPr>
                     <a:xfrm>
                       <a:off x="0" y="0"/>
-                      <a:ext cx="6662420" cy="3227070"/>
+                      <a:ext cx="4789469" cy="3062120"/>
                     </a:xfrm>
                     <a:prstGeom prst="rect">
                       <a:avLst/>
@@ -1700,22 +1723,13 @@
         <w:ind w:left="0" w:right="-21" w:firstLine="0"/>
       </w:pPr>
       <w:r>
-        <w:rPr>
-          <w:lang w:val="en-NZ"/>
-        </w:rPr>
         <w:t>Open</w:t>
       </w:r>
       <w:r>
-        <w:rPr>
-          <w:lang w:val="en-NZ"/>
-        </w:rPr>
         <w:t xml:space="preserve"> </w:t>
       </w:r>
       <w:proofErr w:type="spellStart"/>
       <w:r>
-        <w:rPr>
-          <w:lang w:val="en-NZ"/>
-        </w:rPr>
         <w:t>FindPathPoint</w:t>
       </w:r>
       <w:proofErr w:type="spellEnd"/>
@@ -1744,14 +1758,20 @@
         <w:ind w:left="0" w:right="-21" w:firstLine="0"/>
       </w:pPr>
       <w:r>
-        <w:rPr>
-          <w:lang w:val="en-NZ"/>
-        </w:rPr>
         <w:t>Then add</w:t>
       </w:r>
       <w:r>
         <w:t xml:space="preserve"> the following BP</w:t>
       </w:r>
+    </w:p>
+    <w:p>
+      <w:pPr>
+        <w:numPr>
+          <w:ilvl w:val="0"/>
+          <w:numId w:val="1"/>
+        </w:numPr>
+        <w:ind w:right="-21"/>
+      </w:pPr>
     </w:p>
     <w:p>
       <w:pPr>
@@ -1766,8 +1786,8 @@
           <w:noProof/>
         </w:rPr>
         <w:drawing>
-          <wp:inline distT="114300" distB="114300" distL="114300" distR="114300" wp14:anchorId="232963BE" wp14:editId="05E43D21">
-            <wp:extent cx="6093188" cy="3827772"/>
+          <wp:inline distT="114300" distB="114300" distL="114300" distR="114300" wp14:anchorId="232963BE" wp14:editId="7C5504F5">
+            <wp:extent cx="4861560" cy="2612572"/>
             <wp:effectExtent l="0" t="0" r="0" b="0"/>
             <wp:docPr id="11" name="image12.jpg"/>
             <wp:cNvGraphicFramePr/>
@@ -1778,22 +1798,27 @@
                     <pic:cNvPr id="0" name="image12.jpg"/>
                     <pic:cNvPicPr preferRelativeResize="0"/>
                   </pic:nvPicPr>
-                  <pic:blipFill>
+                  <pic:blipFill rotWithShape="1">
                     <a:blip r:embed="rId21"/>
-                    <a:srcRect/>
-                    <a:stretch>
-                      <a:fillRect/>
-                    </a:stretch>
+                    <a:srcRect b="9269"/>
+                    <a:stretch/>
                   </pic:blipFill>
-                  <pic:spPr>
+                  <pic:spPr bwMode="auto">
                     <a:xfrm>
                       <a:off x="0" y="0"/>
-                      <a:ext cx="6093188" cy="3827772"/>
+                      <a:ext cx="4904288" cy="2635534"/>
                     </a:xfrm>
                     <a:prstGeom prst="rect">
                       <a:avLst/>
                     </a:prstGeom>
-                    <a:ln/>
+                    <a:ln>
+                      <a:noFill/>
+                    </a:ln>
+                    <a:extLst>
+                      <a:ext uri="{53640926-AAD7-44D8-BBD7-CCE9431645EC}">
+                        <a14:shadowObscured xmlns:a14="http://schemas.microsoft.com/office/drawing/2010/main"/>
+                      </a:ext>
+                    </a:extLst>
                   </pic:spPr>
                 </pic:pic>
               </a:graphicData>
@@ -1811,7 +1836,15 @@
         <w:ind w:right="-21"/>
       </w:pPr>
       <w:r>
-        <w:t>Right Click on get node and choose convert to validate get.</w:t>
+        <w:t xml:space="preserve">Right Click on get node and choose </w:t>
+      </w:r>
+      <w:proofErr w:type="gramStart"/>
+      <w:r>
+        <w:t>convert</w:t>
+      </w:r>
+      <w:proofErr w:type="gramEnd"/>
+      <w:r>
+        <w:t xml:space="preserve"> to validate get.</w:t>
       </w:r>
     </w:p>
     <w:p>
@@ -1826,10 +1859,9 @@
         <w:rPr>
           <w:noProof/>
         </w:rPr>
-        <w:lastRenderedPageBreak/>
         <w:drawing>
-          <wp:inline distT="114300" distB="114300" distL="114300" distR="114300" wp14:anchorId="2009CAF2" wp14:editId="32BB62FB">
-            <wp:extent cx="6064613" cy="1564763"/>
+          <wp:inline distT="114300" distB="114300" distL="114300" distR="114300" wp14:anchorId="2009CAF2" wp14:editId="2492C1AF">
+            <wp:extent cx="5125898" cy="979351"/>
             <wp:effectExtent l="0" t="0" r="0" b="0"/>
             <wp:docPr id="14" name="image15.png"/>
             <wp:cNvGraphicFramePr/>
@@ -1840,9 +1872,151 @@
                     <pic:cNvPr id="0" name="image15.png"/>
                     <pic:cNvPicPr preferRelativeResize="0"/>
                   </pic:nvPicPr>
+                  <pic:blipFill rotWithShape="1">
+                    <a:blip r:embed="rId22"/>
+                    <a:srcRect t="10435" b="11330"/>
+                    <a:stretch/>
+                  </pic:blipFill>
+                  <pic:spPr bwMode="auto">
+                    <a:xfrm>
+                      <a:off x="0" y="0"/>
+                      <a:ext cx="5201250" cy="993748"/>
+                    </a:xfrm>
+                    <a:prstGeom prst="rect">
+                      <a:avLst/>
+                    </a:prstGeom>
+                    <a:ln>
+                      <a:noFill/>
+                    </a:ln>
+                    <a:extLst>
+                      <a:ext uri="{53640926-AAD7-44D8-BBD7-CCE9431645EC}">
+                        <a14:shadowObscured xmlns:a14="http://schemas.microsoft.com/office/drawing/2010/main"/>
+                      </a:ext>
+                    </a:extLst>
+                  </pic:spPr>
+                </pic:pic>
+              </a:graphicData>
+            </a:graphic>
+          </wp:inline>
+        </w:drawing>
+      </w:r>
+    </w:p>
+    <w:p>
+      <w:pPr>
+        <w:numPr>
+          <w:ilvl w:val="0"/>
+          <w:numId w:val="1"/>
+        </w:numPr>
+        <w:ind w:right="-21"/>
+      </w:pPr>
+      <w:r>
+        <w:t>This is to ensure that code runs only if a</w:t>
+      </w:r>
+      <w:r>
+        <w:t>n actor</w:t>
+      </w:r>
+      <w:r>
+        <w:t xml:space="preserve"> path is selected</w:t>
+      </w:r>
+      <w:r>
+        <w:t xml:space="preserve"> in the character</w:t>
+      </w:r>
+      <w:r>
+        <w:t>.</w:t>
+      </w:r>
+    </w:p>
+    <w:p>
+      <w:pPr>
+        <w:numPr>
+          <w:ilvl w:val="0"/>
+          <w:numId w:val="1"/>
+        </w:numPr>
+        <w:ind w:right="-21"/>
+      </w:pPr>
+      <w:r>
+        <w:t>Now we need to get the</w:t>
+      </w:r>
+      <w:r>
+        <w:t xml:space="preserve"> location of</w:t>
+      </w:r>
+      <w:r>
+        <w:t xml:space="preserve"> </w:t>
+      </w:r>
+      <w:proofErr w:type="spellStart"/>
+      <w:r>
+        <w:t>PathPoint</w:t>
+      </w:r>
+      <w:proofErr w:type="spellEnd"/>
+      <w:r>
+        <w:t xml:space="preserve"> variable</w:t>
+      </w:r>
+      <w:r>
+        <w:t>s</w:t>
+      </w:r>
+      <w:r>
+        <w:t xml:space="preserve"> in </w:t>
+      </w:r>
+      <w:proofErr w:type="spellStart"/>
+      <w:r>
+        <w:t>P</w:t>
+      </w:r>
+      <w:r>
+        <w:t>atrolPath</w:t>
+      </w:r>
+      <w:proofErr w:type="spellEnd"/>
+      <w:r>
+        <w:t xml:space="preserve"> actor in the </w:t>
+      </w:r>
+      <w:proofErr w:type="spellStart"/>
+      <w:r>
+        <w:t>AIEnemy</w:t>
+      </w:r>
+      <w:proofErr w:type="spellEnd"/>
+      <w:r>
+        <w:t xml:space="preserve"> and assign it to the vector in BB</w:t>
+      </w:r>
+      <w:r>
+        <w:t xml:space="preserve">. </w:t>
+      </w:r>
+      <w:proofErr w:type="gramStart"/>
+      <w:r>
+        <w:t>So</w:t>
+      </w:r>
+      <w:proofErr w:type="gramEnd"/>
+      <w:r>
+        <w:t xml:space="preserve"> add the following BP</w:t>
+      </w:r>
+    </w:p>
+    <w:p>
+      <w:pPr>
+        <w:numPr>
+          <w:ilvl w:val="0"/>
+          <w:numId w:val="1"/>
+        </w:numPr>
+        <w:ind w:right="-21"/>
+      </w:pPr>
+      <w:r>
+        <w:rPr>
+          <w:noProof/>
+        </w:rPr>
+        <w:lastRenderedPageBreak/>
+        <w:drawing>
+          <wp:inline distT="0" distB="0" distL="0" distR="0" wp14:anchorId="341B2B64" wp14:editId="31499B8B">
+            <wp:extent cx="6237419" cy="1295400"/>
+            <wp:effectExtent l="0" t="0" r="0" b="0"/>
+            <wp:docPr id="23" name="Picture 23"/>
+            <wp:cNvGraphicFramePr>
+              <a:graphicFrameLocks xmlns:a="http://schemas.openxmlformats.org/drawingml/2006/main" noChangeAspect="1"/>
+            </wp:cNvGraphicFramePr>
+            <a:graphic xmlns:a="http://schemas.openxmlformats.org/drawingml/2006/main">
+              <a:graphicData uri="http://schemas.openxmlformats.org/drawingml/2006/picture">
+                <pic:pic xmlns:pic="http://schemas.openxmlformats.org/drawingml/2006/picture">
+                  <pic:nvPicPr>
+                    <pic:cNvPr id="1" name=""/>
+                    <pic:cNvPicPr/>
+                  </pic:nvPicPr>
                   <pic:blipFill>
-                    <a:blip r:embed="rId22"/>
-                    <a:srcRect/>
+                    <a:blip r:embed="rId23"/>
                     <a:stretch>
                       <a:fillRect/>
                     </a:stretch>
@@ -1850,12 +2024,11 @@
                   <pic:spPr>
                     <a:xfrm>
                       <a:off x="0" y="0"/>
-                      <a:ext cx="6064613" cy="1564763"/>
+                      <a:ext cx="6250501" cy="1298117"/>
                     </a:xfrm>
                     <a:prstGeom prst="rect">
                       <a:avLst/>
                     </a:prstGeom>
-                    <a:ln/>
                   </pic:spPr>
                 </pic:pic>
               </a:graphicData>
@@ -1873,37 +2046,23 @@
         <w:ind w:right="-21"/>
       </w:pPr>
       <w:r>
-        <w:t>This is to ensure that code runs only if a</w:t>
-      </w:r>
-      <w:r>
-        <w:rPr>
-          <w:lang w:val="en-NZ"/>
-        </w:rPr>
-        <w:t>n actor</w:t>
-      </w:r>
-      <w:r>
-        <w:t xml:space="preserve"> path is selected</w:t>
-      </w:r>
-      <w:r>
-        <w:rPr>
-          <w:lang w:val="en-NZ"/>
-        </w:rPr>
-        <w:t xml:space="preserve"> in the character</w:t>
-      </w:r>
-      <w:r>
-        <w:t>.</w:t>
-      </w:r>
-    </w:p>
-    <w:p>
-      <w:pPr>
-        <w:numPr>
-          <w:ilvl w:val="0"/>
-          <w:numId w:val="1"/>
-        </w:numPr>
-        <w:ind w:right="-21"/>
-      </w:pPr>
-      <w:r>
-        <w:t>Now we need to get the PathPoints variable in patrolPath actor in the AIEnemy. So add the following BP</w:t>
+        <w:t xml:space="preserve">We cannot assign the vector value directly because the vector value of the path vectors </w:t>
+      </w:r>
+      <w:proofErr w:type="gramStart"/>
+      <w:r>
+        <w:t>are</w:t>
+      </w:r>
+      <w:proofErr w:type="gramEnd"/>
+      <w:r>
+        <w:t xml:space="preserve"> in local space not in world space. To overcome </w:t>
+      </w:r>
+      <w:proofErr w:type="gramStart"/>
+      <w:r>
+        <w:t>this</w:t>
+      </w:r>
+      <w:proofErr w:type="gramEnd"/>
+      <w:r>
+        <w:t xml:space="preserve"> we need to modify the script as follows.</w:t>
       </w:r>
     </w:p>
     <w:p>
@@ -1934,7 +2093,7 @@
                     <pic:cNvPicPr/>
                   </pic:nvPicPr>
                   <pic:blipFill>
-                    <a:blip r:embed="rId23"/>
+                    <a:blip r:embed="rId24"/>
                     <a:stretch>
                       <a:fillRect/>
                     </a:stretch>
@@ -1964,29 +2123,17 @@
         <w:ind w:right="-21"/>
       </w:pPr>
       <w:r>
-        <w:rPr>
-          <w:lang w:val="en-NZ"/>
-        </w:rPr>
         <w:t xml:space="preserve">This will set the </w:t>
       </w:r>
       <w:r>
-        <w:rPr>
-          <w:lang w:val="en-NZ"/>
-        </w:rPr>
         <w:t xml:space="preserve">location for enemy character to walk taken from the </w:t>
       </w:r>
       <w:proofErr w:type="spellStart"/>
       <w:r>
-        <w:rPr>
-          <w:lang w:val="en-NZ"/>
-        </w:rPr>
         <w:t>PathPoint</w:t>
       </w:r>
       <w:proofErr w:type="spellEnd"/>
       <w:r>
-        <w:rPr>
-          <w:lang w:val="en-NZ"/>
-        </w:rPr>
         <w:t xml:space="preserve"> array. Now we need to increment the array index using the next task BP.</w:t>
       </w:r>
     </w:p>
@@ -1999,9 +2146,6 @@
         <w:ind w:right="-21"/>
       </w:pPr>
       <w:r>
-        <w:rPr>
-          <w:lang w:val="en-NZ"/>
-        </w:rPr>
         <w:t>Open</w:t>
       </w:r>
       <w:r>
@@ -2017,49 +2161,28 @@
         <w:ind w:right="-21"/>
       </w:pPr>
       <w:r>
-        <w:rPr>
-          <w:lang w:val="en-NZ"/>
-        </w:rPr>
         <w:t>Add a variable call</w:t>
       </w:r>
       <w:r>
-        <w:rPr>
-          <w:lang w:val="en-NZ"/>
-        </w:rPr>
         <w:t>ed</w:t>
       </w:r>
       <w:r>
-        <w:rPr>
-          <w:lang w:val="en-NZ"/>
-        </w:rPr>
         <w:t xml:space="preserve"> </w:t>
       </w:r>
       <w:proofErr w:type="spellStart"/>
       <w:r>
-        <w:rPr>
-          <w:lang w:val="en-NZ"/>
-        </w:rPr>
         <w:t>BB_PathIndex</w:t>
       </w:r>
       <w:proofErr w:type="spellEnd"/>
       <w:r>
-        <w:rPr>
-          <w:lang w:val="en-NZ"/>
-        </w:rPr>
         <w:t xml:space="preserve"> of the type </w:t>
       </w:r>
       <w:proofErr w:type="spellStart"/>
       <w:r>
-        <w:rPr>
-          <w:lang w:val="en-NZ"/>
-        </w:rPr>
         <w:t>BlackBoardKeySelector</w:t>
       </w:r>
       <w:proofErr w:type="spellEnd"/>
       <w:r>
-        <w:rPr>
-          <w:lang w:val="en-NZ"/>
-        </w:rPr>
         <w:t xml:space="preserve"> (Instance Editable)</w:t>
       </w:r>
     </w:p>
@@ -2072,9 +2195,6 @@
         <w:ind w:right="-21"/>
       </w:pPr>
       <w:r>
-        <w:rPr>
-          <w:lang w:val="en-NZ"/>
-        </w:rPr>
         <w:t>Add the following BP</w:t>
       </w:r>
     </w:p>
@@ -2106,7 +2226,7 @@
                     <pic:cNvPicPr/>
                   </pic:nvPicPr>
                   <pic:blipFill>
-                    <a:blip r:embed="rId24"/>
+                    <a:blip r:embed="rId25"/>
                     <a:stretch>
                       <a:fillRect/>
                     </a:stretch>
@@ -2136,21 +2256,191 @@
         <w:ind w:right="-21"/>
       </w:pPr>
       <w:r>
+        <w:t xml:space="preserve">In BT select each task and pick appropriate variables in </w:t>
+      </w:r>
+      <w:proofErr w:type="gramStart"/>
+      <w:r>
+        <w:t>details</w:t>
+      </w:r>
+      <w:proofErr w:type="gramEnd"/>
+      <w:r>
+        <w:t>.</w:t>
+      </w:r>
+    </w:p>
+    <w:p>
+      <w:pPr>
+        <w:numPr>
+          <w:ilvl w:val="0"/>
+          <w:numId w:val="1"/>
+        </w:numPr>
+        <w:ind w:right="-21"/>
+      </w:pPr>
+      <w:r>
         <w:rPr>
-          <w:lang w:val="en-NZ"/>
+          <w:noProof/>
         </w:rPr>
-        <w:t>In BT select each task and pick appropriate variables in details.</w:t>
-      </w:r>
+        <w:lastRenderedPageBreak/>
+        <w:drawing>
+          <wp:inline distT="0" distB="0" distL="0" distR="0" wp14:anchorId="6C1166F4" wp14:editId="10FE422E">
+            <wp:extent cx="6662420" cy="2908300"/>
+            <wp:effectExtent l="0" t="0" r="5080" b="6350"/>
+            <wp:docPr id="8" name="Picture 8"/>
+            <wp:cNvGraphicFramePr>
+              <a:graphicFrameLocks xmlns:a="http://schemas.openxmlformats.org/drawingml/2006/main" noChangeAspect="1"/>
+            </wp:cNvGraphicFramePr>
+            <a:graphic xmlns:a="http://schemas.openxmlformats.org/drawingml/2006/main">
+              <a:graphicData uri="http://schemas.openxmlformats.org/drawingml/2006/picture">
+                <pic:pic xmlns:pic="http://schemas.openxmlformats.org/drawingml/2006/picture">
+                  <pic:nvPicPr>
+                    <pic:cNvPr id="1" name=""/>
+                    <pic:cNvPicPr/>
+                  </pic:nvPicPr>
+                  <pic:blipFill>
+                    <a:blip r:embed="rId26"/>
+                    <a:stretch>
+                      <a:fillRect/>
+                    </a:stretch>
+                  </pic:blipFill>
+                  <pic:spPr>
+                    <a:xfrm>
+                      <a:off x="0" y="0"/>
+                      <a:ext cx="6662420" cy="2908300"/>
+                    </a:xfrm>
+                    <a:prstGeom prst="rect">
+                      <a:avLst/>
+                    </a:prstGeom>
+                  </pic:spPr>
+                </pic:pic>
+              </a:graphicData>
+            </a:graphic>
+          </wp:inline>
+        </w:drawing>
+      </w:r>
+    </w:p>
+    <w:p>
+      <w:pPr>
+        <w:numPr>
+          <w:ilvl w:val="0"/>
+          <w:numId w:val="1"/>
+        </w:numPr>
+        <w:ind w:right="-21"/>
+      </w:pPr>
+      <w:r>
+        <w:rPr>
+          <w:noProof/>
+        </w:rPr>
+        <w:drawing>
+          <wp:inline distT="0" distB="0" distL="0" distR="0" wp14:anchorId="624FDA36" wp14:editId="2B91BF40">
+            <wp:extent cx="6662420" cy="3003550"/>
+            <wp:effectExtent l="0" t="0" r="5080" b="6350"/>
+            <wp:docPr id="20" name="Picture 20"/>
+            <wp:cNvGraphicFramePr>
+              <a:graphicFrameLocks xmlns:a="http://schemas.openxmlformats.org/drawingml/2006/main" noChangeAspect="1"/>
+            </wp:cNvGraphicFramePr>
+            <a:graphic xmlns:a="http://schemas.openxmlformats.org/drawingml/2006/main">
+              <a:graphicData uri="http://schemas.openxmlformats.org/drawingml/2006/picture">
+                <pic:pic xmlns:pic="http://schemas.openxmlformats.org/drawingml/2006/picture">
+                  <pic:nvPicPr>
+                    <pic:cNvPr id="1" name=""/>
+                    <pic:cNvPicPr/>
+                  </pic:nvPicPr>
+                  <pic:blipFill>
+                    <a:blip r:embed="rId27"/>
+                    <a:stretch>
+                      <a:fillRect/>
+                    </a:stretch>
+                  </pic:blipFill>
+                  <pic:spPr>
+                    <a:xfrm>
+                      <a:off x="0" y="0"/>
+                      <a:ext cx="6662420" cy="3003550"/>
+                    </a:xfrm>
+                    <a:prstGeom prst="rect">
+                      <a:avLst/>
+                    </a:prstGeom>
+                  </pic:spPr>
+                </pic:pic>
+              </a:graphicData>
+            </a:graphic>
+          </wp:inline>
+        </w:drawing>
+      </w:r>
+    </w:p>
+    <w:p>
+      <w:pPr>
+        <w:ind w:right="-21"/>
+      </w:pPr>
+    </w:p>
+    <w:p>
+      <w:pPr>
+        <w:ind w:right="-21"/>
+      </w:pPr>
+    </w:p>
+    <w:p>
+      <w:pPr>
+        <w:ind w:right="-21"/>
+      </w:pPr>
+    </w:p>
+    <w:p>
+      <w:pPr>
+        <w:ind w:right="-21"/>
+      </w:pPr>
+      <w:proofErr w:type="gramStart"/>
+      <w:r>
+        <w:t>Exercise :</w:t>
+      </w:r>
+      <w:proofErr w:type="gramEnd"/>
+    </w:p>
+    <w:p>
+      <w:pPr>
+        <w:pStyle w:val="ListParagraph"/>
+        <w:numPr>
+          <w:ilvl w:val="0"/>
+          <w:numId w:val="2"/>
+        </w:numPr>
+        <w:ind w:right="-21"/>
+      </w:pPr>
+      <w:r>
+        <w:t>Now the enemy stops at the last point you can try to reset the path index in the script so that the character always walks or runs.</w:t>
+      </w:r>
+    </w:p>
+    <w:p>
+      <w:pPr>
+        <w:pStyle w:val="ListParagraph"/>
+        <w:numPr>
+          <w:ilvl w:val="0"/>
+          <w:numId w:val="2"/>
+        </w:numPr>
+        <w:ind w:right="-21"/>
+      </w:pPr>
+      <w:r>
+        <w:t>Select the path vectors randomly.</w:t>
+      </w:r>
+    </w:p>
+    <w:p>
+      <w:pPr>
+        <w:ind w:right="-21"/>
+      </w:pPr>
+    </w:p>
+    <w:p>
+      <w:pPr>
+        <w:ind w:right="-21"/>
+      </w:pPr>
       <w:bookmarkStart w:id="0" w:name="_GoBack"/>
       <w:bookmarkEnd w:id="0"/>
     </w:p>
     <w:p>
       <w:pPr>
+        <w:ind w:left="284" w:right="-21"/>
+      </w:pPr>
+    </w:p>
+    <w:p>
+      <w:pPr>
         <w:ind w:right="-21"/>
       </w:pPr>
     </w:p>
     <w:sectPr>
-      <w:headerReference w:type="default" r:id="rId25"/>
+      <w:headerReference w:type="default" r:id="rId28"/>
       <w:pgSz w:w="11909" w:h="16834"/>
       <w:pgMar w:top="1417" w:right="851" w:bottom="694" w:left="566" w:header="150" w:footer="720" w:gutter="0"/>
       <w:pgNumType w:start="1"/>
@@ -2260,6 +2550,92 @@
 <file path=word/numbering.xml><?xml version="1.0" encoding="utf-8"?>
 <w:numbering xmlns:wpc="http://schemas.microsoft.com/office/word/2010/wordprocessingCanvas" xmlns:cx="http://schemas.microsoft.com/office/drawing/2014/chartex" xmlns:cx1="http://schemas.microsoft.com/office/drawing/2015/9/8/chartex" xmlns:cx2="http://schemas.microsoft.com/office/drawing/2015/10/21/chartex" xmlns:cx3="http://schemas.microsoft.com/office/drawing/2016/5/9/chartex" xmlns:cx4="http://schemas.microsoft.com/office/drawing/2016/5/10/chartex" xmlns:cx5="http://schemas.microsoft.com/office/drawing/2016/5/11/chartex" xmlns:cx6="http://schemas.microsoft.com/office/drawing/2016/5/12/chartex" xmlns:cx7="http://schemas.microsoft.com/office/drawing/2016/5/13/chartex" xmlns:cx8="http://schemas.microsoft.com/office/drawing/2016/5/14/chartex" xmlns:mc="http://schemas.openxmlformats.org/markup-compatibility/2006" xmlns:aink="http://schemas.microsoft.com/office/drawing/2016/ink" xmlns:am3d="http://schemas.microsoft.com/office/drawing/2017/model3d" xmlns:o="urn:schemas-microsoft-com:office:office" xmlns:r="http://schemas.openxmlformats.org/officeDocument/2006/relationships" xmlns:m="http://schemas.openxmlformats.org/officeDocument/2006/math" xmlns:v="urn:schemas-microsoft-com:vml" xmlns:wp14="http://schemas.microsoft.com/office/word/2010/wordprocessingDrawing" xmlns:wp="http://schemas.openxmlformats.org/drawingml/2006/wordprocessingDrawing" xmlns:w10="urn:schemas-microsoft-com:office:word" xmlns:w="http://schemas.openxmlformats.org/wordprocessingml/2006/main" xmlns:w14="http://schemas.microsoft.com/office/word/2010/wordml" xmlns:w15="http://schemas.microsoft.com/office/word/2012/wordml" xmlns:w16cid="http://schemas.microsoft.com/office/word/2016/wordml/cid" xmlns:w16se="http://schemas.microsoft.com/office/word/2015/wordml/symex" xmlns:wpg="http://schemas.microsoft.com/office/word/2010/wordprocessingGroup" xmlns:wpi="http://schemas.microsoft.com/office/word/2010/wordprocessingInk" xmlns:wne="http://schemas.microsoft.com/office/word/2006/wordml" xmlns:wps="http://schemas.microsoft.com/office/word/2010/wordprocessingShape" mc:Ignorable="w14 w15 w16se w16cid wp14">
   <w:abstractNum w:abstractNumId="0" w15:restartNumberingAfterBreak="0">
+    <w:nsid w:val="0C705490"/>
+    <w:multiLevelType w:val="hybridMultilevel"/>
+    <w:tmpl w:val="E110D9D6"/>
+    <w:lvl w:ilvl="0" w:tplc="1409000F">
+      <w:start w:val="1"/>
+      <w:numFmt w:val="decimal"/>
+      <w:lvlText w:val="%1."/>
+      <w:lvlJc w:val="left"/>
+      <w:pPr>
+        <w:ind w:left="720" w:hanging="360"/>
+      </w:pPr>
+    </w:lvl>
+    <w:lvl w:ilvl="1" w:tplc="14090019" w:tentative="1">
+      <w:start w:val="1"/>
+      <w:numFmt w:val="lowerLetter"/>
+      <w:lvlText w:val="%2."/>
+      <w:lvlJc w:val="left"/>
+      <w:pPr>
+        <w:ind w:left="1440" w:hanging="360"/>
+      </w:pPr>
+    </w:lvl>
+    <w:lvl w:ilvl="2" w:tplc="1409001B" w:tentative="1">
+      <w:start w:val="1"/>
+      <w:numFmt w:val="lowerRoman"/>
+      <w:lvlText w:val="%3."/>
+      <w:lvlJc w:val="right"/>
+      <w:pPr>
+        <w:ind w:left="2160" w:hanging="180"/>
+      </w:pPr>
+    </w:lvl>
+    <w:lvl w:ilvl="3" w:tplc="1409000F" w:tentative="1">
+      <w:start w:val="1"/>
+      <w:numFmt w:val="decimal"/>
+      <w:lvlText w:val="%4."/>
+      <w:lvlJc w:val="left"/>
+      <w:pPr>
+        <w:ind w:left="2880" w:hanging="360"/>
+      </w:pPr>
+    </w:lvl>
+    <w:lvl w:ilvl="4" w:tplc="14090019" w:tentative="1">
+      <w:start w:val="1"/>
+      <w:numFmt w:val="lowerLetter"/>
+      <w:lvlText w:val="%5."/>
+      <w:lvlJc w:val="left"/>
+      <w:pPr>
+        <w:ind w:left="3600" w:hanging="360"/>
+      </w:pPr>
+    </w:lvl>
+    <w:lvl w:ilvl="5" w:tplc="1409001B" w:tentative="1">
+      <w:start w:val="1"/>
+      <w:numFmt w:val="lowerRoman"/>
+      <w:lvlText w:val="%6."/>
+      <w:lvlJc w:val="right"/>
+      <w:pPr>
+        <w:ind w:left="4320" w:hanging="180"/>
+      </w:pPr>
+    </w:lvl>
+    <w:lvl w:ilvl="6" w:tplc="1409000F" w:tentative="1">
+      <w:start w:val="1"/>
+      <w:numFmt w:val="decimal"/>
+      <w:lvlText w:val="%7."/>
+      <w:lvlJc w:val="left"/>
+      <w:pPr>
+        <w:ind w:left="5040" w:hanging="360"/>
+      </w:pPr>
+    </w:lvl>
+    <w:lvl w:ilvl="7" w:tplc="14090019" w:tentative="1">
+      <w:start w:val="1"/>
+      <w:numFmt w:val="lowerLetter"/>
+      <w:lvlText w:val="%8."/>
+      <w:lvlJc w:val="left"/>
+      <w:pPr>
+        <w:ind w:left="5760" w:hanging="360"/>
+      </w:pPr>
+    </w:lvl>
+    <w:lvl w:ilvl="8" w:tplc="1409001B" w:tentative="1">
+      <w:start w:val="1"/>
+      <w:numFmt w:val="lowerRoman"/>
+      <w:lvlText w:val="%9."/>
+      <w:lvlJc w:val="right"/>
+      <w:pPr>
+        <w:ind w:left="6480" w:hanging="180"/>
+      </w:pPr>
+    </w:lvl>
+  </w:abstractNum>
+  <w:abstractNum w:abstractNumId="1" w15:restartNumberingAfterBreak="0">
     <w:nsid w:val="77430B94"/>
     <w:multiLevelType w:val="multilevel"/>
     <w:tmpl w:val="D01A0FF0"/>
@@ -2373,6 +2749,9 @@
     </w:lvl>
   </w:abstractNum>
   <w:num w:numId="1">
+    <w:abstractNumId w:val="1"/>
+  </w:num>
+  <w:num w:numId="2">
     <w:abstractNumId w:val="0"/>
   </w:num>
 </w:numbering>
@@ -2386,7 +2765,7 @@
         <w:rFonts w:ascii="Arial" w:eastAsia="Arial" w:hAnsi="Arial" w:cs="Arial"/>
         <w:sz w:val="22"/>
         <w:szCs w:val="22"/>
-        <w:lang w:eastAsia="en-NZ" w:bidi="ar-SA"/>
+        <w:lang w:val="en-NZ" w:eastAsia="en-NZ" w:bidi="ar-SA"/>
       </w:rPr>
     </w:rPrDefault>
     <w:pPrDefault>
@@ -2395,7 +2774,7 @@
       </w:pPr>
     </w:pPrDefault>
   </w:docDefaults>
-  <w:latentStyles w:defLockedState="0" w:defUIPriority="99" w:defSemiHidden="0" w:defUnhideWhenUsed="0" w:defQFormat="0" w:count="376">
+  <w:latentStyles w:defLockedState="0" w:defUIPriority="99" w:defSemiHidden="0" w:defUnhideWhenUsed="0" w:defQFormat="0" w:count="377">
     <w:lsdException w:name="Normal" w:uiPriority="0" w:qFormat="1"/>
     <w:lsdException w:name="heading 1" w:uiPriority="9" w:qFormat="1"/>
     <w:lsdException w:name="heading 2" w:semiHidden="1" w:uiPriority="9" w:unhideWhenUsed="1" w:qFormat="1"/>
@@ -2501,7 +2880,6 @@
     <w:lsdException w:name="HTML Sample" w:semiHidden="1" w:unhideWhenUsed="1"/>
     <w:lsdException w:name="HTML Typewriter" w:semiHidden="1" w:unhideWhenUsed="1"/>
     <w:lsdException w:name="HTML Variable" w:semiHidden="1" w:unhideWhenUsed="1"/>
-    <w:lsdException w:name="Normal Table" w:semiHidden="1" w:unhideWhenUsed="1"/>
     <w:lsdException w:name="annotation subject" w:semiHidden="1" w:unhideWhenUsed="1"/>
     <w:lsdException w:name="No List" w:semiHidden="1" w:unhideWhenUsed="1"/>
     <w:lsdException w:name="Outline List 1" w:semiHidden="1" w:unhideWhenUsed="1"/>
@@ -2548,10 +2926,8 @@
     <w:lsdException w:name="Table Subtle 2" w:semiHidden="1" w:unhideWhenUsed="1"/>
     <w:lsdException w:name="Table Web 1" w:semiHidden="1" w:unhideWhenUsed="1"/>
     <w:lsdException w:name="Table Web 2" w:semiHidden="1" w:unhideWhenUsed="1"/>
-    <w:lsdException w:name="Table Web 3" w:semiHidden="1" w:unhideWhenUsed="1"/>
     <w:lsdException w:name="Balloon Text" w:semiHidden="1" w:unhideWhenUsed="1"/>
     <w:lsdException w:name="Table Grid" w:uiPriority="39"/>
-    <w:lsdException w:name="Table Theme" w:semiHidden="1" w:unhideWhenUsed="1"/>
     <w:lsdException w:name="Placeholder Text" w:semiHidden="1"/>
     <w:lsdException w:name="No Spacing" w:uiPriority="1" w:qFormat="1"/>
     <w:lsdException w:name="Light Shading" w:uiPriority="60"/>
@@ -2772,6 +3148,7 @@
     <w:lsdException w:name="Hashtag" w:semiHidden="1" w:unhideWhenUsed="1"/>
     <w:lsdException w:name="Unresolved Mention" w:semiHidden="1" w:unhideWhenUsed="1"/>
     <w:lsdException w:name="Smart Link" w:semiHidden="1" w:unhideWhenUsed="1"/>
+    <w:lsdException w:name="Smart Link Error" w:semiHidden="1" w:unhideWhenUsed="1"/>
   </w:latentStyles>
   <w:style w:type="paragraph" w:default="1" w:styleId="Normal">
     <w:name w:val="Normal"/>
@@ -2949,6 +3326,17 @@
       <w:sz w:val="30"/>
       <w:szCs w:val="30"/>
     </w:rPr>
+  </w:style>
+  <w:style w:type="paragraph" w:styleId="ListParagraph">
+    <w:name w:val="List Paragraph"/>
+    <w:basedOn w:val="Normal"/>
+    <w:uiPriority w:val="34"/>
+    <w:qFormat/>
+    <w:rsid w:val="00932870"/>
+    <w:pPr>
+      <w:ind w:left="720"/>
+      <w:contextualSpacing/>
+    </w:pPr>
   </w:style>
 </w:styles>
 </file>

</xml_diff>